<commit_message>
Add slides for group meeting
</commit_message>
<xml_diff>
--- a/manuscript/paper-20141203-jyl.docx
+++ b/manuscript/paper-20141203-jyl.docx
@@ -1,6 +1,6 @@
 
 <file path=word/document.xml><?xml version="1.0" encoding="utf-8"?>
-<w:document xmlns:wpc="http://schemas.microsoft.com/office/word/2010/wordprocessingCanvas" xmlns:mo="http://schemas.microsoft.com/office/mac/office/2008/main" xmlns:mc="http://schemas.openxmlformats.org/markup-compatibility/2006" xmlns:mv="urn:schemas-microsoft-com:mac:vml" xmlns:o="urn:schemas-microsoft-com:office:office" xmlns:r="http://schemas.openxmlformats.org/officeDocument/2006/relationships" xmlns:m="http://schemas.openxmlformats.org/officeDocument/2006/math" xmlns:v="urn:schemas-microsoft-com:vml" xmlns:wp14="http://schemas.microsoft.com/office/word/2010/wordprocessingDrawing" xmlns:wp="http://schemas.openxmlformats.org/drawingml/2006/wordprocessingDrawing" xmlns:w10="urn:schemas-microsoft-com:office:word" xmlns:w="http://schemas.openxmlformats.org/wordprocessingml/2006/main" xmlns:w14="http://schemas.microsoft.com/office/word/2010/wordml" xmlns:wpg="http://schemas.microsoft.com/office/word/2010/wordprocessingGroup" xmlns:wpi="http://schemas.microsoft.com/office/word/2010/wordprocessingInk" xmlns:wne="http://schemas.microsoft.com/office/word/2006/wordml" xmlns:wps="http://schemas.microsoft.com/office/word/2010/wordprocessingShape" mc:Ignorable="w14 wp14">
+<w:document xmlns:wpc="http://schemas.microsoft.com/office/word/2010/wordprocessingCanvas" xmlns:mc="http://schemas.openxmlformats.org/markup-compatibility/2006" xmlns:o="urn:schemas-microsoft-com:office:office" xmlns:r="http://schemas.openxmlformats.org/officeDocument/2006/relationships" xmlns:m="http://schemas.openxmlformats.org/officeDocument/2006/math" xmlns:v="urn:schemas-microsoft-com:vml" xmlns:wp14="http://schemas.microsoft.com/office/word/2010/wordprocessingDrawing" xmlns:wp="http://schemas.openxmlformats.org/drawingml/2006/wordprocessingDrawing" xmlns:w10="urn:schemas-microsoft-com:office:word" xmlns:w="http://schemas.openxmlformats.org/wordprocessingml/2006/main" xmlns:w14="http://schemas.microsoft.com/office/word/2010/wordml" xmlns:wpg="http://schemas.microsoft.com/office/word/2010/wordprocessingGroup" xmlns:wpi="http://schemas.microsoft.com/office/word/2010/wordprocessingInk" xmlns:wne="http://schemas.microsoft.com/office/word/2006/wordml" xmlns:wps="http://schemas.microsoft.com/office/word/2010/wordprocessingShape" mc:Ignorable="w14 wp14">
   <w:body>
     <w:p>
       <w:pPr>
@@ -1020,6 +1020,14 @@
         </w:rPr>
         <w:t xml:space="preserve"> an oral cancer risk index (OCRI) </w:t>
       </w:r>
+      <w:ins w:id="2" w:author="sysprep" w:date="2014-12-03T08:16:00Z">
+        <w:r>
+          <w:rPr>
+            <w:rFonts w:ascii="Arial" w:hAnsi="Arial" w:cs="Arial"/>
+          </w:rPr>
+          <w:t xml:space="preserve">for </w:t>
+        </w:r>
+      </w:ins>
       <w:r>
         <w:rPr>
           <w:rFonts w:ascii="Arial" w:hAnsi="Arial" w:cs="Arial"/>
@@ -1032,6 +1040,16 @@
         </w:rPr>
         <w:t xml:space="preserve"> </w:t>
       </w:r>
+      <w:ins w:id="3" w:author="sysprep" w:date="2014-12-03T08:16:00Z">
+        <w:r>
+          <w:rPr>
+            <w:rFonts w:ascii="Arial" w:hAnsi="Arial" w:cs="Arial"/>
+          </w:rPr>
+          <w:t xml:space="preserve">the </w:t>
+        </w:r>
+      </w:ins>
+      <w:bookmarkStart w:id="4" w:name="_GoBack"/>
+      <w:bookmarkEnd w:id="4"/>
       <w:r>
         <w:rPr>
           <w:rFonts w:ascii="Arial" w:hAnsi="Arial" w:cs="Arial"/>
@@ -1203,6 +1221,7 @@
           <w:rFonts w:ascii="Arial" w:hAnsi="Arial" w:cs="Arial"/>
           <w:b/>
         </w:rPr>
+        <w:lastRenderedPageBreak/>
         <w:t>Introduction</w:t>
       </w:r>
     </w:p>
@@ -2601,7 +2620,14 @@
         <w:rPr>
           <w:rFonts w:ascii="Arial" w:hAnsi="Arial" w:cs="Arial"/>
         </w:rPr>
-        <w:t xml:space="preserve">Several measures are available for clinicians to assess OLK lesions: (1) Visual assessment of mucosal appearance: Lesions with a red component, ulceration, or certain topography described (granular, nodular, or </w:t>
+        <w:t xml:space="preserve">Several measures are available for clinicians to assess OLK lesions: (1) Visual assessment of mucosal appearance: Lesions with a red component, ulceration, or </w:t>
+      </w:r>
+      <w:r>
+        <w:rPr>
+          <w:rFonts w:ascii="Arial" w:hAnsi="Arial" w:cs="Arial"/>
+        </w:rPr>
+        <w:lastRenderedPageBreak/>
+        <w:t xml:space="preserve">certain topography described (granular, nodular, or </w:t>
       </w:r>
       <w:proofErr w:type="spellStart"/>
       <w:r>
@@ -3983,6 +4009,7 @@
           <w:rFonts w:ascii="Arial" w:hAnsi="Arial" w:cs="Arial"/>
           <w:b/>
         </w:rPr>
+        <w:lastRenderedPageBreak/>
         <w:t>Materials and Methods</w:t>
       </w:r>
     </w:p>
@@ -4449,25 +4476,7 @@
           <w:color w:val="00B0F0"/>
           <w:sz w:val="22"/>
         </w:rPr>
-        <w:t xml:space="preserve">, China) according to the manufacturer’s instructions. DNA-image </w:t>
-      </w:r>
-      <w:proofErr w:type="spellStart"/>
-      <w:r>
-        <w:rPr>
-          <w:rFonts w:ascii="Arial" w:hAnsi="Arial" w:cs="Arial"/>
-          <w:color w:val="00B0F0"/>
-          <w:sz w:val="22"/>
-        </w:rPr>
-        <w:t>cytometry</w:t>
-      </w:r>
-      <w:proofErr w:type="spellEnd"/>
-      <w:r>
-        <w:rPr>
-          <w:rFonts w:ascii="Arial" w:hAnsi="Arial" w:cs="Arial"/>
-          <w:color w:val="00B0F0"/>
-          <w:sz w:val="22"/>
-        </w:rPr>
-        <w:t xml:space="preserve"> (</w:t>
+        <w:t>, China) according to the manufacturer’s instructions. DNA-image cytometry (</w:t>
       </w:r>
       <w:proofErr w:type="spellStart"/>
       <w:r>
@@ -4611,7 +4620,16 @@
           <w:color w:val="00B0F0"/>
           <w:sz w:val="22"/>
         </w:rPr>
-        <w:t>How to do this? Procedure, instruments, software, parameters collected from image (GIVE A FULL LIST), quality control,</w:t>
+        <w:t xml:space="preserve">How to do this? Procedure, instruments, software, parameters collected from </w:t>
+      </w:r>
+      <w:r>
+        <w:rPr>
+          <w:rFonts w:ascii="Arial" w:hAnsi="Arial" w:cs="Arial"/>
+          <w:color w:val="00B0F0"/>
+          <w:sz w:val="22"/>
+        </w:rPr>
+        <w:lastRenderedPageBreak/>
+        <w:t>image (GIVE A FULL LIST), quality control,</w:t>
       </w:r>
     </w:p>
     <w:p>
@@ -5349,6 +5367,7 @@
         <w:rPr>
           <w:rFonts w:ascii="Arial" w:hAnsi="Arial" w:cs="Arial"/>
         </w:rPr>
+        <w:lastRenderedPageBreak/>
         <w:t xml:space="preserve">We first aimed to differentiate three possible cell populations, diploid, </w:t>
       </w:r>
       <w:proofErr w:type="spellStart"/>
@@ -6436,7 +6455,7 @@
               </wp:anchor>
             </w:drawing>
           </mc:Choice>
-          <mc:Fallback>
+          <mc:Fallback xmlns:mv="urn:schemas-microsoft-com:mac:vml" xmlns:mo="http://schemas.microsoft.com/office/mac/office/2008/main">
             <w:pict>
               <v:line id="Straight Connector 1" o:spid="_x0000_s1026" style="position:absolute;z-index:251666432;visibility:visible;mso-wrap-style:square;mso-width-percent:0;mso-height-percent:0;mso-wrap-distance-left:3.17497mm;mso-wrap-distance-top:0;mso-wrap-distance-right:3.17497mm;mso-wrap-distance-bottom:0;mso-position-horizontal:absolute;mso-position-horizontal-relative:text;mso-position-vertical:absolute;mso-position-vertical-relative:text;mso-width-percent:0;mso-height-percent:0;mso-width-relative:margin;mso-height-relative:margin" from="44.9pt,3pt" to="44.9pt,87.65pt" o:gfxdata="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">
                 <o:lock v:ext="edit" shapetype="f"/>
@@ -6570,6 +6589,7 @@
           <w:szCs w:val="20"/>
           <w:lang w:eastAsia="en-US"/>
         </w:rPr>
+        <w:lastRenderedPageBreak/>
         <w:t xml:space="preserve">      3.5. Go back to 3.1 if the peak is &lt; upper bound</w:t>
       </w:r>
     </w:p>
@@ -6961,7 +6981,7 @@
         </w:rPr>
         <w:t>3</w:t>
       </w:r>
-      <w:ins w:id="2" w:author="Jianying Li" w:date="2014-12-02T23:21:00Z">
+      <w:ins w:id="5" w:author="Jianying Li" w:date="2014-12-02T23:21:00Z">
         <w:r>
           <w:rPr>
             <w:rFonts w:ascii="Arial" w:hAnsi="Arial" w:cs="Arial"/>
@@ -6969,7 +6989,7 @@
           <w:t>,</w:t>
         </w:r>
       </w:ins>
-      <w:del w:id="3" w:author="Jianying Li" w:date="2014-12-02T23:21:00Z">
+      <w:del w:id="6" w:author="Jianying Li" w:date="2014-12-02T23:21:00Z">
         <w:r>
           <w:rPr>
             <w:rFonts w:ascii="Arial" w:hAnsi="Arial" w:cs="Arial"/>
@@ -7028,9 +7048,7 @@
         </w:rPr>
         <w:t xml:space="preserve"> </w:t>
       </w:r>
-      <w:bookmarkStart w:id="4" w:name="_GoBack"/>
-      <w:bookmarkEnd w:id="4"/>
-      <w:del w:id="5" w:author="Jianying Li" w:date="2014-12-02T23:21:00Z">
+      <w:del w:id="7" w:author="Jianying Li" w:date="2014-12-02T23:21:00Z">
         <w:r>
           <w:rPr>
             <w:rFonts w:ascii="Arial" w:hAnsi="Arial" w:cs="Arial"/>
@@ -7493,6 +7511,7 @@
           <w:szCs w:val="20"/>
           <w:lang w:eastAsia="en-US"/>
         </w:rPr>
+        <w:lastRenderedPageBreak/>
         <w:t xml:space="preserve">With the parameter set </w:t>
       </w:r>
       <w:proofErr w:type="spellStart"/>
@@ -7648,7 +7667,7 @@
               </wp:anchor>
             </w:drawing>
           </mc:Choice>
-          <mc:Fallback>
+          <mc:Fallback xmlns:mv="urn:schemas-microsoft-com:mac:vml" xmlns:mo="http://schemas.microsoft.com/office/mac/office/2008/main">
             <w:pict>
               <v:line id="Straight Connector 2" o:spid="_x0000_s1026" style="position:absolute;z-index:251661312;visibility:visible;mso-wrap-style:square;mso-width-percent:0;mso-height-percent:0;mso-wrap-distance-left:3.17497mm;mso-wrap-distance-top:0;mso-wrap-distance-right:3.17497mm;mso-wrap-distance-bottom:0;mso-position-horizontal:absolute;mso-position-horizontal-relative:text;mso-position-vertical:absolute;mso-position-vertical-relative:text;mso-width-percent:0;mso-height-percent:0;mso-width-relative:margin;mso-height-relative:margin" from="51.4pt,.7pt" to="51.4pt,45.75pt" o:gfxdata="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">
                 <o:lock v:ext="edit" shapetype="f"/>
@@ -7853,7 +7872,7 @@
               </wp:anchor>
             </w:drawing>
           </mc:Choice>
-          <mc:Fallback>
+          <mc:Fallback xmlns:mv="urn:schemas-microsoft-com:mac:vml" xmlns:mo="http://schemas.microsoft.com/office/mac/office/2008/main">
             <w:pict>
               <v:line id="Straight Connector 3" o:spid="_x0000_s1026" style="position:absolute;z-index:251662336;visibility:visible;mso-wrap-style:square;mso-width-percent:0;mso-height-percent:0;mso-wrap-distance-left:3.17497mm;mso-wrap-distance-top:0;mso-wrap-distance-right:3.17497mm;mso-wrap-distance-bottom:0;mso-position-horizontal:absolute;mso-position-horizontal-relative:text;mso-position-vertical:absolute;mso-position-vertical-relative:text;mso-width-percent:0;mso-height-percent:0;mso-width-relative:margin;mso-height-relative:margin" from="50.95pt,2.85pt" to="50.95pt,129.6pt" o:gfxdata="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">
                 <o:lock v:ext="edit" shapetype="f"/>
@@ -7982,7 +8001,7 @@
               </wp:anchor>
             </w:drawing>
           </mc:Choice>
-          <mc:Fallback>
+          <mc:Fallback xmlns:mv="urn:schemas-microsoft-com:mac:vml" xmlns:mo="http://schemas.microsoft.com/office/mac/office/2008/main">
             <w:pict>
               <v:line id="Straight Connector 4" o:spid="_x0000_s1026" style="position:absolute;z-index:251663360;visibility:visible;mso-wrap-style:square;mso-width-percent:0;mso-height-percent:0;mso-wrap-distance-left:3.17497mm;mso-wrap-distance-top:0;mso-wrap-distance-right:3.17497mm;mso-wrap-distance-bottom:0;mso-position-horizontal:absolute;mso-position-horizontal-relative:text;mso-position-vertical:absolute;mso-position-vertical-relative:text;mso-width-percent:0;mso-height-percent:0;mso-width-relative:margin;mso-height-relative:margin" from="91.6pt,18.35pt" to="91.6pt,48.65pt" o:gfxdata="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">
                 <o:lock v:ext="edit" shapetype="f"/>
@@ -8303,7 +8322,7 @@
               </wp:anchor>
             </w:drawing>
           </mc:Choice>
-          <mc:Fallback>
+          <mc:Fallback xmlns:mv="urn:schemas-microsoft-com:mac:vml" xmlns:mo="http://schemas.microsoft.com/office/mac/office/2008/main">
             <w:pict>
               <v:line id="Straight Connector 5" o:spid="_x0000_s1026" style="position:absolute;z-index:251664384;visibility:visible;mso-wrap-style:square;mso-width-percent:0;mso-height-percent:0;mso-wrap-distance-left:3.17497mm;mso-wrap-distance-top:0;mso-wrap-distance-right:3.17497mm;mso-wrap-distance-bottom:0;mso-position-horizontal:absolute;mso-position-horizontal-relative:text;mso-position-vertical:absolute;mso-position-vertical-relative:text;mso-width-percent:0;mso-height-percent:0;mso-width-relative:margin;mso-height-relative:margin" from="50.5pt,1.1pt" to="50.95pt,131.25pt" o:gfxdata="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">
                 <o:lock v:ext="edit" shapetype="f"/>
@@ -8736,7 +8755,15 @@
           <w:rFonts w:ascii="Arial" w:eastAsia="Calibri" w:hAnsi="Arial" w:cs="Arial"/>
           <w:lang w:eastAsia="en-US"/>
         </w:rPr>
-        <w:t xml:space="preserve">).  Datasets of “normal subjects” (n=102) and “OSCC patients” (n=93) were used to build the prediction models. First of all, we randomly separated the dataset into two parts with 70% samples for model selection and optimization and 30% for testing and evaluation. We selected six statistical models and evaluated their performance, Support Vector Machine (SVM), Random Forest (RRF), Penalized Logistic Regression (PLR), Neural Network (NNET), K-nearest neighbor (KNN), and </w:t>
+        <w:t xml:space="preserve">).  Datasets of “normal subjects” (n=102) and “OSCC patients” (n=93) were used to build the prediction models. First of all, we randomly separated the dataset into two parts with 70% samples for model selection and optimization and 30% for testing and evaluation. We selected six statistical models and evaluated their performance, Support Vector Machine (SVM), Random Forest (RRF), Penalized Logistic Regression (PLR), Neural Network (NNET), </w:t>
+      </w:r>
+      <w:r>
+        <w:rPr>
+          <w:rFonts w:ascii="Arial" w:eastAsia="Calibri" w:hAnsi="Arial" w:cs="Arial"/>
+          <w:lang w:eastAsia="en-US"/>
+        </w:rPr>
+        <w:lastRenderedPageBreak/>
+        <w:t xml:space="preserve">K-nearest neighbor (KNN), and </w:t>
       </w:r>
       <w:r>
         <w:rPr>
@@ -9465,6 +9492,7 @@
           <w:rFonts w:ascii="Arial" w:hAnsi="Arial" w:cs="Arial"/>
           <w:b/>
         </w:rPr>
+        <w:lastRenderedPageBreak/>
         <w:t>Results</w:t>
       </w:r>
     </w:p>
@@ -10392,7 +10420,15 @@
           <w:rFonts w:ascii="Arial" w:hAnsi="Arial" w:cs="Arial"/>
           <w:sz w:val="22"/>
         </w:rPr>
-        <w:t>As shown in b</w:t>
+        <w:t xml:space="preserve">As shown in </w:t>
+      </w:r>
+      <w:r>
+        <w:rPr>
+          <w:rFonts w:ascii="Arial" w:hAnsi="Arial" w:cs="Arial"/>
+          <w:sz w:val="22"/>
+        </w:rPr>
+        <w:lastRenderedPageBreak/>
+        <w:t>b</w:t>
       </w:r>
       <w:r>
         <w:rPr>
@@ -11217,7 +11253,15 @@
           <w:rFonts w:ascii="Arial" w:hAnsi="Arial" w:cs="Arial"/>
           <w:sz w:val="22"/>
         </w:rPr>
-        <w:t>two exceptions (0.98, 0.59)</w:t>
+        <w:t xml:space="preserve">two </w:t>
+      </w:r>
+      <w:r>
+        <w:rPr>
+          <w:rFonts w:ascii="Arial" w:hAnsi="Arial" w:cs="Arial"/>
+          <w:sz w:val="22"/>
+        </w:rPr>
+        <w:lastRenderedPageBreak/>
+        <w:t>exceptions (0.98, 0.59)</w:t>
       </w:r>
       <w:r>
         <w:rPr>
@@ -11871,6 +11915,7 @@
           <w:rFonts w:ascii="Arial" w:hAnsi="Arial" w:cs="Arial"/>
           <w:b/>
         </w:rPr>
+        <w:lastRenderedPageBreak/>
         <w:t xml:space="preserve">Discussion </w:t>
       </w:r>
     </w:p>
@@ -12599,7 +12644,14 @@
         <w:rPr>
           <w:rFonts w:ascii="Arial" w:hAnsi="Arial" w:cs="Arial"/>
         </w:rPr>
-        <w:t xml:space="preserve"> is amplified. Reconstruction of data of three cell populations allows SVM for pattern recognition and calculation of OCRI. O</w:t>
+        <w:t xml:space="preserve"> is amplified. Reconstruction of data of three cell populations allows SVM </w:t>
+      </w:r>
+      <w:r>
+        <w:rPr>
+          <w:rFonts w:ascii="Arial" w:hAnsi="Arial" w:cs="Arial"/>
+        </w:rPr>
+        <w:lastRenderedPageBreak/>
+        <w:t>for pattern recognition and calculation of OCRI. O</w:t>
       </w:r>
       <w:r>
         <w:rPr>
@@ -14026,7 +14078,14 @@
         <w:rPr>
           <w:rFonts w:ascii="Arial" w:hAnsi="Arial" w:cs="Arial"/>
         </w:rPr>
-        <w:t xml:space="preserve">Although this approach is promising, high cost, special expertise in sample analysis and data analysis, and high-quality of sampling are obvious hurdles to overcome before it is routinely used in clinical setting. </w:t>
+        <w:t xml:space="preserve">Although this approach is promising, high cost, special expertise in sample </w:t>
+      </w:r>
+      <w:r>
+        <w:rPr>
+          <w:rFonts w:ascii="Arial" w:hAnsi="Arial" w:cs="Arial"/>
+        </w:rPr>
+        <w:lastRenderedPageBreak/>
+        <w:t xml:space="preserve">analysis and data analysis, and high-quality of sampling are obvious hurdles to overcome before it is routinely used in clinical setting. </w:t>
       </w:r>
     </w:p>
     <w:p>
@@ -14716,6 +14775,7 @@
           <w:rFonts w:ascii="Arial" w:hAnsi="Arial" w:cs="Arial"/>
           <w:b/>
         </w:rPr>
+        <w:lastRenderedPageBreak/>
         <w:t xml:space="preserve">Acknowledgement: </w:t>
       </w:r>
     </w:p>
@@ -14819,6 +14879,7 @@
         <w:rPr>
           <w:rFonts w:ascii="Arial" w:hAnsi="Arial" w:cs="Arial"/>
         </w:rPr>
+        <w:lastRenderedPageBreak/>
         <w:t>Table 1. General characteristics of normal subjects, OLK patients and OSCC patients</w:t>
       </w:r>
     </w:p>
@@ -16468,6 +16529,7 @@
           <w:rFonts w:ascii="Arial" w:eastAsia="Arial Unicode MS" w:hAnsi="Arial" w:cs="Arial"/>
           <w:b/>
         </w:rPr>
+        <w:lastRenderedPageBreak/>
         <w:t>Figure Legends</w:t>
       </w:r>
     </w:p>
@@ -16776,7 +16838,14 @@
         <w:rPr>
           <w:rFonts w:ascii="Arial" w:hAnsi="Arial" w:cs="Arial"/>
         </w:rPr>
-        <w:t xml:space="preserve">. In Panel A, a major peek with a DI of 0.995 represents the diploid cell population, where another small peaks (DI = 0.594) was a minor population possibly due to image processing. In Panel D, a major peek with a DI of 0.798 represents the diploid cell population (3,590 cells). Other than this peak, four peaks with DI values of 1.25, 1.75, 2.22, and 2.74, were present. In Panel G, a major peek with a DI of 1.02 represents the diploid cell population, and a second peak with a DI of 1.79 represents the </w:t>
+        <w:t xml:space="preserve">. In Panel A, a major peek with a DI of 0.995 represents the diploid cell population, where another small peaks (DI = 0.594) was a minor population possibly due to image processing. In Panel D, a major peek with a DI of 0.798 represents the diploid cell population (3,590 cells). Other than this peak, four </w:t>
+      </w:r>
+      <w:r>
+        <w:rPr>
+          <w:rFonts w:ascii="Arial" w:hAnsi="Arial" w:cs="Arial"/>
+        </w:rPr>
+        <w:lastRenderedPageBreak/>
+        <w:t xml:space="preserve">peaks with DI values of 1.25, 1.75, 2.22, and 2.74, were present. In Panel G, a major peek with a DI of 1.02 represents the diploid cell population, and a second peak with a DI of 1.79 represents the </w:t>
       </w:r>
       <w:proofErr w:type="spellStart"/>
       <w:r>
@@ -17208,6 +17277,7 @@
         <w:rPr>
           <w:rFonts w:ascii="Arial" w:hAnsi="Arial" w:cs="Arial"/>
         </w:rPr>
+        <w:lastRenderedPageBreak/>
         <w:t>References</w:t>
       </w:r>
     </w:p>
@@ -17239,7 +17309,7 @@
         </w:rPr>
         <w:fldChar w:fldCharType="separate"/>
       </w:r>
-      <w:bookmarkStart w:id="6" w:name="_ENREF_1"/>
+      <w:bookmarkStart w:id="8" w:name="_ENREF_1"/>
       <w:r>
         <w:rPr>
           <w:rFonts w:cs="Arial"/>
@@ -17277,7 +17347,7 @@
         </w:rPr>
         <w:t>(2): 140-145.</w:t>
       </w:r>
-      <w:bookmarkEnd w:id="6"/>
+      <w:bookmarkEnd w:id="8"/>
     </w:p>
     <w:p>
       <w:pPr>
@@ -17289,7 +17359,7 @@
           <w:noProof/>
         </w:rPr>
       </w:pPr>
-      <w:bookmarkStart w:id="7" w:name="_ENREF_2"/>
+      <w:bookmarkStart w:id="9" w:name="_ENREF_2"/>
       <w:r>
         <w:rPr>
           <w:rFonts w:cs="Arial"/>
@@ -17327,7 +17397,7 @@
         </w:rPr>
         <w:t>(2): 109-120.</w:t>
       </w:r>
-      <w:bookmarkEnd w:id="7"/>
+      <w:bookmarkEnd w:id="9"/>
     </w:p>
     <w:p>
       <w:pPr>
@@ -17339,7 +17409,7 @@
           <w:noProof/>
         </w:rPr>
       </w:pPr>
-      <w:bookmarkStart w:id="8" w:name="_ENREF_3"/>
+      <w:bookmarkStart w:id="10" w:name="_ENREF_3"/>
       <w:r>
         <w:rPr>
           <w:rFonts w:cs="Arial"/>
@@ -17377,7 +17447,7 @@
         </w:rPr>
         <w:t>(4): 274-277.</w:t>
       </w:r>
-      <w:bookmarkEnd w:id="8"/>
+      <w:bookmarkEnd w:id="10"/>
     </w:p>
     <w:p>
       <w:pPr>
@@ -17389,7 +17459,7 @@
           <w:noProof/>
         </w:rPr>
       </w:pPr>
-      <w:bookmarkStart w:id="9" w:name="_ENREF_4"/>
+      <w:bookmarkStart w:id="11" w:name="_ENREF_4"/>
       <w:r>
         <w:rPr>
           <w:rFonts w:cs="Arial"/>
@@ -17427,7 +17497,7 @@
         </w:rPr>
         <w:t>(1): e19-26.</w:t>
       </w:r>
-      <w:bookmarkEnd w:id="9"/>
+      <w:bookmarkEnd w:id="11"/>
     </w:p>
     <w:p>
       <w:pPr>
@@ -17439,7 +17509,7 @@
           <w:noProof/>
         </w:rPr>
       </w:pPr>
-      <w:bookmarkStart w:id="10" w:name="_ENREF_5"/>
+      <w:bookmarkStart w:id="12" w:name="_ENREF_5"/>
       <w:r>
         <w:rPr>
           <w:rFonts w:cs="Arial"/>
@@ -17477,7 +17547,7 @@
         </w:rPr>
         <w:t>(1): 1-6.</w:t>
       </w:r>
-      <w:bookmarkEnd w:id="10"/>
+      <w:bookmarkEnd w:id="12"/>
     </w:p>
     <w:p>
       <w:pPr>
@@ -17489,7 +17559,7 @@
           <w:noProof/>
         </w:rPr>
       </w:pPr>
-      <w:bookmarkStart w:id="11" w:name="_ENREF_6"/>
+      <w:bookmarkStart w:id="13" w:name="_ENREF_6"/>
       <w:r>
         <w:rPr>
           <w:rFonts w:cs="Arial"/>
@@ -17527,7 +17597,7 @@
         </w:rPr>
         <w:t>(10): 2618-2628.</w:t>
       </w:r>
-      <w:bookmarkEnd w:id="11"/>
+      <w:bookmarkEnd w:id="13"/>
     </w:p>
     <w:p>
       <w:pPr>
@@ -17539,7 +17609,7 @@
           <w:noProof/>
         </w:rPr>
       </w:pPr>
-      <w:bookmarkStart w:id="12" w:name="_ENREF_7"/>
+      <w:bookmarkStart w:id="14" w:name="_ENREF_7"/>
       <w:r>
         <w:rPr>
           <w:rFonts w:cs="Arial"/>
@@ -17577,7 +17647,7 @@
         </w:rPr>
         <w:t>(4): 497-502.</w:t>
       </w:r>
-      <w:bookmarkEnd w:id="12"/>
+      <w:bookmarkEnd w:id="14"/>
     </w:p>
     <w:p>
       <w:pPr>
@@ -17589,7 +17659,7 @@
           <w:noProof/>
         </w:rPr>
       </w:pPr>
-      <w:bookmarkStart w:id="13" w:name="_ENREF_8"/>
+      <w:bookmarkStart w:id="15" w:name="_ENREF_8"/>
       <w:r>
         <w:rPr>
           <w:rFonts w:cs="Arial"/>
@@ -17627,7 +17697,7 @@
         </w:rPr>
         <w:t>(10).</w:t>
       </w:r>
-      <w:bookmarkEnd w:id="13"/>
+      <w:bookmarkEnd w:id="15"/>
     </w:p>
     <w:p>
       <w:pPr>
@@ -17639,7 +17709,7 @@
           <w:noProof/>
         </w:rPr>
       </w:pPr>
-      <w:bookmarkStart w:id="14" w:name="_ENREF_9"/>
+      <w:bookmarkStart w:id="16" w:name="_ENREF_9"/>
       <w:r>
         <w:rPr>
           <w:rFonts w:cs="Arial"/>
@@ -17677,7 +17747,7 @@
         </w:rPr>
         <w:t>(17): 4612-4621.</w:t>
       </w:r>
-      <w:bookmarkEnd w:id="14"/>
+      <w:bookmarkEnd w:id="16"/>
     </w:p>
     <w:p>
       <w:pPr>
@@ -17689,7 +17759,7 @@
           <w:noProof/>
         </w:rPr>
       </w:pPr>
-      <w:bookmarkStart w:id="15" w:name="_ENREF_10"/>
+      <w:bookmarkStart w:id="17" w:name="_ENREF_10"/>
       <w:r>
         <w:rPr>
           <w:rFonts w:cs="Arial"/>
@@ -17727,7 +17797,7 @@
         </w:rPr>
         <w:t>(6): 283-333.</w:t>
       </w:r>
-      <w:bookmarkEnd w:id="15"/>
+      <w:bookmarkEnd w:id="17"/>
     </w:p>
     <w:p>
       <w:pPr>
@@ -17739,7 +17809,7 @@
           <w:noProof/>
         </w:rPr>
       </w:pPr>
-      <w:bookmarkStart w:id="16" w:name="_ENREF_11"/>
+      <w:bookmarkStart w:id="18" w:name="_ENREF_11"/>
       <w:r>
         <w:rPr>
           <w:rFonts w:cs="Arial"/>
@@ -17777,7 +17847,7 @@
         </w:rPr>
         <w:t>(1): 7-12.</w:t>
       </w:r>
-      <w:bookmarkEnd w:id="16"/>
+      <w:bookmarkEnd w:id="18"/>
     </w:p>
     <w:p>
       <w:pPr>
@@ -17789,7 +17859,7 @@
           <w:noProof/>
         </w:rPr>
       </w:pPr>
-      <w:bookmarkStart w:id="17" w:name="_ENREF_12"/>
+      <w:bookmarkStart w:id="19" w:name="_ENREF_12"/>
       <w:r>
         <w:rPr>
           <w:rFonts w:cs="Arial"/>
@@ -17827,7 +17897,7 @@
         </w:rPr>
         <w:t>(4): 653-663.</w:t>
       </w:r>
-      <w:bookmarkEnd w:id="17"/>
+      <w:bookmarkEnd w:id="19"/>
     </w:p>
     <w:p>
       <w:pPr>
@@ -17839,7 +17909,7 @@
           <w:noProof/>
         </w:rPr>
       </w:pPr>
-      <w:bookmarkStart w:id="18" w:name="_ENREF_13"/>
+      <w:bookmarkStart w:id="20" w:name="_ENREF_13"/>
       <w:r>
         <w:rPr>
           <w:rFonts w:cs="Arial"/>
@@ -17877,7 +17947,7 @@
         </w:rPr>
         <w:t>(5): 420-426.</w:t>
       </w:r>
-      <w:bookmarkEnd w:id="18"/>
+      <w:bookmarkEnd w:id="20"/>
     </w:p>
     <w:p>
       <w:pPr>
@@ -17889,7 +17959,7 @@
           <w:noProof/>
         </w:rPr>
       </w:pPr>
-      <w:bookmarkStart w:id="19" w:name="_ENREF_14"/>
+      <w:bookmarkStart w:id="21" w:name="_ENREF_14"/>
       <w:r>
         <w:rPr>
           <w:rFonts w:cs="Arial"/>
@@ -17927,7 +17997,7 @@
         </w:rPr>
         <w:t>(9): 1-20.</w:t>
       </w:r>
-      <w:bookmarkEnd w:id="19"/>
+      <w:bookmarkEnd w:id="21"/>
     </w:p>
     <w:p>
       <w:pPr>
@@ -17939,7 +18009,7 @@
           <w:noProof/>
         </w:rPr>
       </w:pPr>
-      <w:bookmarkStart w:id="20" w:name="_ENREF_15"/>
+      <w:bookmarkStart w:id="22" w:name="_ENREF_15"/>
       <w:r>
         <w:rPr>
           <w:rFonts w:cs="Arial"/>
@@ -17977,7 +18047,7 @@
         </w:rPr>
         <w:t>: 147.</w:t>
       </w:r>
-      <w:bookmarkEnd w:id="20"/>
+      <w:bookmarkEnd w:id="22"/>
     </w:p>
     <w:p>
       <w:pPr>
@@ -17989,7 +18059,7 @@
           <w:noProof/>
         </w:rPr>
       </w:pPr>
-      <w:bookmarkStart w:id="21" w:name="_ENREF_16"/>
+      <w:bookmarkStart w:id="23" w:name="_ENREF_16"/>
       <w:r>
         <w:rPr>
           <w:rFonts w:cs="Arial"/>
@@ -18027,7 +18097,7 @@
         </w:rPr>
         <w:t>(4): 332-340.</w:t>
       </w:r>
-      <w:bookmarkEnd w:id="21"/>
+      <w:bookmarkEnd w:id="23"/>
     </w:p>
     <w:p>
       <w:pPr>
@@ -18039,7 +18109,7 @@
           <w:noProof/>
         </w:rPr>
       </w:pPr>
-      <w:bookmarkStart w:id="22" w:name="_ENREF_17"/>
+      <w:bookmarkStart w:id="24" w:name="_ENREF_17"/>
       <w:r>
         <w:rPr>
           <w:rFonts w:cs="Arial"/>
@@ -18062,7 +18132,7 @@
         </w:rPr>
         <w:t>, Springer New York Heidelberg Dordrecht.</w:t>
       </w:r>
-      <w:bookmarkEnd w:id="22"/>
+      <w:bookmarkEnd w:id="24"/>
     </w:p>
     <w:p>
       <w:pPr>
@@ -18074,12 +18144,13 @@
           <w:noProof/>
         </w:rPr>
       </w:pPr>
-      <w:bookmarkStart w:id="23" w:name="_ENREF_18"/>
-      <w:r>
-        <w:rPr>
-          <w:rFonts w:cs="Arial"/>
-          <w:noProof/>
-        </w:rPr>
+      <w:bookmarkStart w:id="25" w:name="_ENREF_18"/>
+      <w:r>
+        <w:rPr>
+          <w:rFonts w:cs="Arial"/>
+          <w:noProof/>
+        </w:rPr>
+        <w:lastRenderedPageBreak/>
         <w:t xml:space="preserve">Lee, J. J., H. C. Hung, et al. (2006). "Carcinoma and dysplasia in oral leukoplakias in Taiwan: prevalence and risk factors." </w:t>
       </w:r>
       <w:r>
@@ -18112,7 +18183,7 @@
         </w:rPr>
         <w:t>(4): 472-480.</w:t>
       </w:r>
-      <w:bookmarkEnd w:id="23"/>
+      <w:bookmarkEnd w:id="25"/>
     </w:p>
     <w:p>
       <w:pPr>
@@ -18124,7 +18195,7 @@
           <w:noProof/>
         </w:rPr>
       </w:pPr>
-      <w:bookmarkStart w:id="24" w:name="_ENREF_19"/>
+      <w:bookmarkStart w:id="26" w:name="_ENREF_19"/>
       <w:r>
         <w:rPr>
           <w:rFonts w:cs="Arial"/>
@@ -18162,7 +18233,7 @@
         </w:rPr>
         <w:t>(1): 10-22.</w:t>
       </w:r>
-      <w:bookmarkEnd w:id="24"/>
+      <w:bookmarkEnd w:id="26"/>
     </w:p>
     <w:p>
       <w:pPr>
@@ -18174,7 +18245,7 @@
           <w:noProof/>
         </w:rPr>
       </w:pPr>
-      <w:bookmarkStart w:id="25" w:name="_ENREF_20"/>
+      <w:bookmarkStart w:id="27" w:name="_ENREF_20"/>
       <w:r>
         <w:rPr>
           <w:rFonts w:cs="Arial"/>
@@ -18212,7 +18283,7 @@
         </w:rPr>
         <w:t>(12): 3291-3295.</w:t>
       </w:r>
-      <w:bookmarkEnd w:id="25"/>
+      <w:bookmarkEnd w:id="27"/>
     </w:p>
     <w:p>
       <w:pPr>
@@ -18224,7 +18295,7 @@
           <w:noProof/>
         </w:rPr>
       </w:pPr>
-      <w:bookmarkStart w:id="26" w:name="_ENREF_21"/>
+      <w:bookmarkStart w:id="28" w:name="_ENREF_21"/>
       <w:r>
         <w:rPr>
           <w:rFonts w:cs="Arial"/>
@@ -18262,7 +18333,7 @@
         </w:rPr>
         <w:t>(7): 398-404.</w:t>
       </w:r>
-      <w:bookmarkEnd w:id="26"/>
+      <w:bookmarkEnd w:id="28"/>
     </w:p>
     <w:p>
       <w:pPr>
@@ -18274,7 +18345,7 @@
           <w:noProof/>
         </w:rPr>
       </w:pPr>
-      <w:bookmarkStart w:id="27" w:name="_ENREF_22"/>
+      <w:bookmarkStart w:id="29" w:name="_ENREF_22"/>
       <w:r>
         <w:rPr>
           <w:rFonts w:cs="Arial"/>
@@ -18312,7 +18383,7 @@
         </w:rPr>
         <w:t>(1): 58-60.</w:t>
       </w:r>
-      <w:bookmarkEnd w:id="27"/>
+      <w:bookmarkEnd w:id="29"/>
     </w:p>
     <w:p>
       <w:pPr>
@@ -18324,7 +18395,7 @@
           <w:noProof/>
         </w:rPr>
       </w:pPr>
-      <w:bookmarkStart w:id="28" w:name="_ENREF_23"/>
+      <w:bookmarkStart w:id="30" w:name="_ENREF_23"/>
       <w:r>
         <w:rPr>
           <w:rFonts w:cs="Arial"/>
@@ -18362,7 +18433,7 @@
         </w:rPr>
         <w:t>(4): 227-232.</w:t>
       </w:r>
-      <w:bookmarkEnd w:id="28"/>
+      <w:bookmarkEnd w:id="30"/>
     </w:p>
     <w:p>
       <w:pPr>
@@ -18374,7 +18445,7 @@
           <w:noProof/>
         </w:rPr>
       </w:pPr>
-      <w:bookmarkStart w:id="29" w:name="_ENREF_24"/>
+      <w:bookmarkStart w:id="31" w:name="_ENREF_24"/>
       <w:r>
         <w:rPr>
           <w:rFonts w:cs="Arial"/>
@@ -18412,7 +18483,7 @@
         </w:rPr>
         <w:t>(2): 161-166.</w:t>
       </w:r>
-      <w:bookmarkEnd w:id="29"/>
+      <w:bookmarkEnd w:id="31"/>
     </w:p>
     <w:p>
       <w:pPr>
@@ -18424,7 +18495,7 @@
           <w:noProof/>
         </w:rPr>
       </w:pPr>
-      <w:bookmarkStart w:id="30" w:name="_ENREF_25"/>
+      <w:bookmarkStart w:id="32" w:name="_ENREF_25"/>
       <w:r>
         <w:rPr>
           <w:rFonts w:cs="Arial"/>
@@ -18462,7 +18533,7 @@
         </w:rPr>
         <w:t>(2): 59-65.</w:t>
       </w:r>
-      <w:bookmarkEnd w:id="30"/>
+      <w:bookmarkEnd w:id="32"/>
     </w:p>
     <w:p>
       <w:pPr>
@@ -18474,7 +18545,7 @@
           <w:noProof/>
         </w:rPr>
       </w:pPr>
-      <w:bookmarkStart w:id="31" w:name="_ENREF_26"/>
+      <w:bookmarkStart w:id="33" w:name="_ENREF_26"/>
       <w:r>
         <w:rPr>
           <w:rFonts w:cs="Arial"/>
@@ -18512,7 +18583,7 @@
         </w:rPr>
         <w:t>(9): 532-539.</w:t>
       </w:r>
-      <w:bookmarkEnd w:id="31"/>
+      <w:bookmarkEnd w:id="33"/>
     </w:p>
     <w:p>
       <w:pPr>
@@ -18524,7 +18595,7 @@
           <w:noProof/>
         </w:rPr>
       </w:pPr>
-      <w:bookmarkStart w:id="32" w:name="_ENREF_27"/>
+      <w:bookmarkStart w:id="34" w:name="_ENREF_27"/>
       <w:r>
         <w:rPr>
           <w:rFonts w:cs="Arial"/>
@@ -18562,7 +18633,7 @@
         </w:rPr>
         <w:t>(4): 628-635.</w:t>
       </w:r>
-      <w:bookmarkEnd w:id="32"/>
+      <w:bookmarkEnd w:id="34"/>
     </w:p>
     <w:p>
       <w:pPr>
@@ -18574,7 +18645,7 @@
           <w:noProof/>
         </w:rPr>
       </w:pPr>
-      <w:bookmarkStart w:id="33" w:name="_ENREF_28"/>
+      <w:bookmarkStart w:id="35" w:name="_ENREF_28"/>
       <w:r>
         <w:rPr>
           <w:rFonts w:cs="Arial"/>
@@ -18612,7 +18683,7 @@
         </w:rPr>
         <w:t>(10): 887-890.</w:t>
       </w:r>
-      <w:bookmarkEnd w:id="33"/>
+      <w:bookmarkEnd w:id="35"/>
     </w:p>
     <w:p>
       <w:pPr>
@@ -18624,7 +18695,7 @@
           <w:noProof/>
         </w:rPr>
       </w:pPr>
-      <w:bookmarkStart w:id="34" w:name="_ENREF_29"/>
+      <w:bookmarkStart w:id="36" w:name="_ENREF_29"/>
       <w:r>
         <w:rPr>
           <w:rFonts w:cs="Arial"/>
@@ -18632,7 +18703,7 @@
         </w:rPr>
         <w:t>R_Core_Team (2014). " R: A language and environment for statistical computing."</w:t>
       </w:r>
-      <w:bookmarkEnd w:id="34"/>
+      <w:bookmarkEnd w:id="36"/>
     </w:p>
     <w:p>
       <w:pPr>
@@ -18644,7 +18715,7 @@
           <w:noProof/>
         </w:rPr>
       </w:pPr>
-      <w:bookmarkStart w:id="35" w:name="_ENREF_30"/>
+      <w:bookmarkStart w:id="37" w:name="_ENREF_30"/>
       <w:r>
         <w:rPr>
           <w:rFonts w:cs="Arial"/>
@@ -18682,7 +18753,7 @@
         </w:rPr>
         <w:t>(19): 8351-8359.</w:t>
       </w:r>
-      <w:bookmarkEnd w:id="35"/>
+      <w:bookmarkEnd w:id="37"/>
     </w:p>
     <w:p>
       <w:pPr>
@@ -18694,7 +18765,7 @@
           <w:noProof/>
         </w:rPr>
       </w:pPr>
-      <w:bookmarkStart w:id="36" w:name="_ENREF_31"/>
+      <w:bookmarkStart w:id="38" w:name="_ENREF_31"/>
       <w:r>
         <w:rPr>
           <w:rFonts w:cs="Arial"/>
@@ -18732,7 +18803,7 @@
         </w:rPr>
         <w:t>(4): 159-166.</w:t>
       </w:r>
-      <w:bookmarkEnd w:id="36"/>
+      <w:bookmarkEnd w:id="38"/>
     </w:p>
     <w:p>
       <w:pPr>
@@ -18744,7 +18815,7 @@
           <w:noProof/>
         </w:rPr>
       </w:pPr>
-      <w:bookmarkStart w:id="37" w:name="_ENREF_32"/>
+      <w:bookmarkStart w:id="39" w:name="_ENREF_32"/>
       <w:r>
         <w:rPr>
           <w:rFonts w:cs="Arial"/>
@@ -18782,7 +18853,7 @@
         </w:rPr>
         <w:t>(3): 139-146.</w:t>
       </w:r>
-      <w:bookmarkEnd w:id="37"/>
+      <w:bookmarkEnd w:id="39"/>
     </w:p>
     <w:p>
       <w:pPr>
@@ -18794,7 +18865,7 @@
           <w:noProof/>
         </w:rPr>
       </w:pPr>
-      <w:bookmarkStart w:id="38" w:name="_ENREF_33"/>
+      <w:bookmarkStart w:id="40" w:name="_ENREF_33"/>
       <w:r>
         <w:rPr>
           <w:rFonts w:cs="Arial"/>
@@ -18832,7 +18903,7 @@
         </w:rPr>
         <w:t>(4): 211-221.</w:t>
       </w:r>
-      <w:bookmarkEnd w:id="38"/>
+      <w:bookmarkEnd w:id="40"/>
     </w:p>
     <w:p>
       <w:pPr>
@@ -18844,7 +18915,7 @@
           <w:noProof/>
         </w:rPr>
       </w:pPr>
-      <w:bookmarkStart w:id="39" w:name="_ENREF_34"/>
+      <w:bookmarkStart w:id="41" w:name="_ENREF_34"/>
       <w:r>
         <w:rPr>
           <w:rFonts w:cs="Arial"/>
@@ -18882,7 +18953,7 @@
         </w:rPr>
         <w:t>(2): 315-340.</w:t>
       </w:r>
-      <w:bookmarkEnd w:id="39"/>
+      <w:bookmarkEnd w:id="41"/>
     </w:p>
     <w:p>
       <w:pPr>
@@ -18894,7 +18965,7 @@
           <w:noProof/>
         </w:rPr>
       </w:pPr>
-      <w:bookmarkStart w:id="40" w:name="_ENREF_35"/>
+      <w:bookmarkStart w:id="42" w:name="_ENREF_35"/>
       <w:r>
         <w:rPr>
           <w:rFonts w:cs="Arial"/>
@@ -18932,7 +19003,7 @@
         </w:rPr>
         <w:t>(8): 824-828.</w:t>
       </w:r>
-      <w:bookmarkEnd w:id="40"/>
+      <w:bookmarkEnd w:id="42"/>
     </w:p>
     <w:p>
       <w:pPr>
@@ -18944,7 +19015,7 @@
           <w:noProof/>
         </w:rPr>
       </w:pPr>
-      <w:bookmarkStart w:id="41" w:name="_ENREF_36"/>
+      <w:bookmarkStart w:id="43" w:name="_ENREF_36"/>
       <w:r>
         <w:rPr>
           <w:rFonts w:cs="Arial"/>
@@ -18982,7 +19053,7 @@
         </w:rPr>
         <w:t>(10): 1445-1457.</w:t>
       </w:r>
-      <w:bookmarkEnd w:id="41"/>
+      <w:bookmarkEnd w:id="43"/>
     </w:p>
     <w:p>
       <w:pPr>
@@ -18994,12 +19065,13 @@
           <w:noProof/>
         </w:rPr>
       </w:pPr>
-      <w:bookmarkStart w:id="42" w:name="_ENREF_37"/>
-      <w:r>
-        <w:rPr>
-          <w:rFonts w:cs="Arial"/>
-          <w:noProof/>
-        </w:rPr>
+      <w:bookmarkStart w:id="44" w:name="_ENREF_37"/>
+      <w:r>
+        <w:rPr>
+          <w:rFonts w:cs="Arial"/>
+          <w:noProof/>
+        </w:rPr>
+        <w:lastRenderedPageBreak/>
         <w:t xml:space="preserve">Siegel, R., J. Ma, et al. (2014). "Cancer statistics, 2014." </w:t>
       </w:r>
       <w:r>
@@ -19032,7 +19104,7 @@
         </w:rPr>
         <w:t>(1): 9-29.</w:t>
       </w:r>
-      <w:bookmarkEnd w:id="42"/>
+      <w:bookmarkEnd w:id="44"/>
     </w:p>
     <w:p>
       <w:pPr>
@@ -19044,7 +19116,7 @@
           <w:noProof/>
         </w:rPr>
       </w:pPr>
-      <w:bookmarkStart w:id="43" w:name="_ENREF_38"/>
+      <w:bookmarkStart w:id="45" w:name="_ENREF_38"/>
       <w:r>
         <w:rPr>
           <w:rFonts w:cs="Arial"/>
@@ -19082,7 +19154,7 @@
         </w:rPr>
         <w:t>: 7S-11S.</w:t>
       </w:r>
-      <w:bookmarkEnd w:id="43"/>
+      <w:bookmarkEnd w:id="45"/>
     </w:p>
     <w:p>
       <w:pPr>
@@ -19094,7 +19166,7 @@
           <w:noProof/>
         </w:rPr>
       </w:pPr>
-      <w:bookmarkStart w:id="44" w:name="_ENREF_39"/>
+      <w:bookmarkStart w:id="46" w:name="_ENREF_39"/>
       <w:r>
         <w:rPr>
           <w:rFonts w:cs="Arial"/>
@@ -19132,7 +19204,7 @@
         </w:rPr>
         <w:t>: S96-109.</w:t>
       </w:r>
-      <w:bookmarkEnd w:id="44"/>
+      <w:bookmarkEnd w:id="46"/>
     </w:p>
     <w:p>
       <w:pPr>
@@ -19144,7 +19216,7 @@
           <w:noProof/>
         </w:rPr>
       </w:pPr>
-      <w:bookmarkStart w:id="45" w:name="_ENREF_40"/>
+      <w:bookmarkStart w:id="47" w:name="_ENREF_40"/>
       <w:r>
         <w:rPr>
           <w:rFonts w:cs="Arial"/>
@@ -19182,7 +19254,7 @@
         </w:rPr>
         <w:t>(4): e386-390.</w:t>
       </w:r>
-      <w:bookmarkEnd w:id="45"/>
+      <w:bookmarkEnd w:id="47"/>
     </w:p>
     <w:p>
       <w:pPr>
@@ -19194,7 +19266,7 @@
           <w:noProof/>
         </w:rPr>
       </w:pPr>
-      <w:bookmarkStart w:id="46" w:name="_ENREF_41"/>
+      <w:bookmarkStart w:id="48" w:name="_ENREF_41"/>
       <w:r>
         <w:rPr>
           <w:rFonts w:cs="Arial"/>
@@ -19232,7 +19304,7 @@
         </w:rPr>
         <w:t>(2): 169-175.</w:t>
       </w:r>
-      <w:bookmarkEnd w:id="46"/>
+      <w:bookmarkEnd w:id="48"/>
     </w:p>
     <w:p>
       <w:pPr>
@@ -19244,7 +19316,7 @@
           <w:noProof/>
         </w:rPr>
       </w:pPr>
-      <w:bookmarkStart w:id="47" w:name="_ENREF_42"/>
+      <w:bookmarkStart w:id="49" w:name="_ENREF_42"/>
       <w:r>
         <w:rPr>
           <w:rFonts w:cs="Arial"/>
@@ -19267,7 +19339,7 @@
         </w:rPr>
         <w:t>, Taylor &amp; Francis.</w:t>
       </w:r>
-      <w:bookmarkEnd w:id="47"/>
+      <w:bookmarkEnd w:id="49"/>
     </w:p>
     <w:p>
       <w:pPr>
@@ -19279,7 +19351,7 @@
           <w:noProof/>
         </w:rPr>
       </w:pPr>
-      <w:bookmarkStart w:id="48" w:name="_ENREF_43"/>
+      <w:bookmarkStart w:id="50" w:name="_ENREF_43"/>
       <w:r>
         <w:rPr>
           <w:rFonts w:cs="Arial"/>
@@ -19317,7 +19389,7 @@
         </w:rPr>
         <w:t>(4-5): 309-316.</w:t>
       </w:r>
-      <w:bookmarkEnd w:id="48"/>
+      <w:bookmarkEnd w:id="50"/>
     </w:p>
     <w:p>
       <w:pPr>
@@ -19329,7 +19401,7 @@
           <w:noProof/>
         </w:rPr>
       </w:pPr>
-      <w:bookmarkStart w:id="49" w:name="_ENREF_44"/>
+      <w:bookmarkStart w:id="51" w:name="_ENREF_44"/>
       <w:r>
         <w:rPr>
           <w:rFonts w:cs="Arial"/>
@@ -19367,7 +19439,7 @@
         </w:rPr>
         <w:t>(10): 575-580.</w:t>
       </w:r>
-      <w:bookmarkEnd w:id="49"/>
+      <w:bookmarkEnd w:id="51"/>
     </w:p>
     <w:p>
       <w:pPr>
@@ -19421,6 +19493,7 @@
         <w:rPr>
           <w:rFonts w:ascii="Arial" w:hAnsi="Arial" w:cs="Arial"/>
         </w:rPr>
+        <w:lastRenderedPageBreak/>
         <w:fldChar w:fldCharType="begin"/>
       </w:r>
       <w:r>
@@ -19759,6 +19832,7 @@
         <w:rPr>
           <w:rFonts w:cs="Arial"/>
         </w:rPr>
+        <w:lastRenderedPageBreak/>
         <w:t>21. Remmerbach TW, Weidenbach H, Muller C, Hemprich A, Pomjanski N, et al. (2003) Diagnostic value of nucleolar organizer regions (AgNORs) in brush biopsies of suspicious lesions of the oral cavity. Anal Cell Pathol 25: 139-146.</w:t>
       </w:r>
     </w:p>
@@ -20047,6 +20121,7 @@
         <w:rPr>
           <w:rFonts w:cs="Arial"/>
         </w:rPr>
+        <w:lastRenderedPageBreak/>
         <w:t>39. Jeck WR, Parker J, Carson CC, Shields JM, Sambade MJ, et al. (2014) Targeted next generation sequencing identifies clinically actionable mutations in patients with melanoma. Pigment Cell Melanoma Res 27: 653-663.</w:t>
       </w:r>
     </w:p>
@@ -20103,7 +20178,7 @@
 </file>
 
 <file path=word/endnotes.xml><?xml version="1.0" encoding="utf-8"?>
-<w:endnotes xmlns:wpc="http://schemas.microsoft.com/office/word/2010/wordprocessingCanvas" xmlns:mo="http://schemas.microsoft.com/office/mac/office/2008/main" xmlns:mc="http://schemas.openxmlformats.org/markup-compatibility/2006" xmlns:mv="urn:schemas-microsoft-com:mac:vml" xmlns:o="urn:schemas-microsoft-com:office:office" xmlns:r="http://schemas.openxmlformats.org/officeDocument/2006/relationships" xmlns:m="http://schemas.openxmlformats.org/officeDocument/2006/math" xmlns:v="urn:schemas-microsoft-com:vml" xmlns:wp14="http://schemas.microsoft.com/office/word/2010/wordprocessingDrawing" xmlns:wp="http://schemas.openxmlformats.org/drawingml/2006/wordprocessingDrawing" xmlns:w10="urn:schemas-microsoft-com:office:word" xmlns:w="http://schemas.openxmlformats.org/wordprocessingml/2006/main" xmlns:w14="http://schemas.microsoft.com/office/word/2010/wordml" xmlns:wpg="http://schemas.microsoft.com/office/word/2010/wordprocessingGroup" xmlns:wpi="http://schemas.microsoft.com/office/word/2010/wordprocessingInk" xmlns:wne="http://schemas.microsoft.com/office/word/2006/wordml" xmlns:wps="http://schemas.microsoft.com/office/word/2010/wordprocessingShape" mc:Ignorable="w14 wp14">
+<w:endnotes xmlns:wpc="http://schemas.microsoft.com/office/word/2010/wordprocessingCanvas" xmlns:mc="http://schemas.openxmlformats.org/markup-compatibility/2006" xmlns:o="urn:schemas-microsoft-com:office:office" xmlns:r="http://schemas.openxmlformats.org/officeDocument/2006/relationships" xmlns:m="http://schemas.openxmlformats.org/officeDocument/2006/math" xmlns:v="urn:schemas-microsoft-com:vml" xmlns:wp14="http://schemas.microsoft.com/office/word/2010/wordprocessingDrawing" xmlns:wp="http://schemas.openxmlformats.org/drawingml/2006/wordprocessingDrawing" xmlns:w10="urn:schemas-microsoft-com:office:word" xmlns:w="http://schemas.openxmlformats.org/wordprocessingml/2006/main" xmlns:w14="http://schemas.microsoft.com/office/word/2010/wordml" xmlns:wpg="http://schemas.microsoft.com/office/word/2010/wordprocessingGroup" xmlns:wpi="http://schemas.microsoft.com/office/word/2010/wordprocessingInk" xmlns:wne="http://schemas.microsoft.com/office/word/2006/wordml" xmlns:wps="http://schemas.microsoft.com/office/word/2010/wordprocessingShape" mc:Ignorable="w14 wp14">
   <w:endnote w:type="separator" w:id="-1">
     <w:p>
       <w:pPr>
@@ -20128,7 +20203,7 @@
 </file>
 
 <file path=word/footnotes.xml><?xml version="1.0" encoding="utf-8"?>
-<w:footnotes xmlns:wpc="http://schemas.microsoft.com/office/word/2010/wordprocessingCanvas" xmlns:mo="http://schemas.microsoft.com/office/mac/office/2008/main" xmlns:mc="http://schemas.openxmlformats.org/markup-compatibility/2006" xmlns:mv="urn:schemas-microsoft-com:mac:vml" xmlns:o="urn:schemas-microsoft-com:office:office" xmlns:r="http://schemas.openxmlformats.org/officeDocument/2006/relationships" xmlns:m="http://schemas.openxmlformats.org/officeDocument/2006/math" xmlns:v="urn:schemas-microsoft-com:vml" xmlns:wp14="http://schemas.microsoft.com/office/word/2010/wordprocessingDrawing" xmlns:wp="http://schemas.openxmlformats.org/drawingml/2006/wordprocessingDrawing" xmlns:w10="urn:schemas-microsoft-com:office:word" xmlns:w="http://schemas.openxmlformats.org/wordprocessingml/2006/main" xmlns:w14="http://schemas.microsoft.com/office/word/2010/wordml" xmlns:wpg="http://schemas.microsoft.com/office/word/2010/wordprocessingGroup" xmlns:wpi="http://schemas.microsoft.com/office/word/2010/wordprocessingInk" xmlns:wne="http://schemas.microsoft.com/office/word/2006/wordml" xmlns:wps="http://schemas.microsoft.com/office/word/2010/wordprocessingShape" mc:Ignorable="w14 wp14">
+<w:footnotes xmlns:wpc="http://schemas.microsoft.com/office/word/2010/wordprocessingCanvas" xmlns:mc="http://schemas.openxmlformats.org/markup-compatibility/2006" xmlns:o="urn:schemas-microsoft-com:office:office" xmlns:r="http://schemas.openxmlformats.org/officeDocument/2006/relationships" xmlns:m="http://schemas.openxmlformats.org/officeDocument/2006/math" xmlns:v="urn:schemas-microsoft-com:vml" xmlns:wp14="http://schemas.microsoft.com/office/word/2010/wordprocessingDrawing" xmlns:wp="http://schemas.openxmlformats.org/drawingml/2006/wordprocessingDrawing" xmlns:w10="urn:schemas-microsoft-com:office:word" xmlns:w="http://schemas.openxmlformats.org/wordprocessingml/2006/main" xmlns:w14="http://schemas.microsoft.com/office/word/2010/wordml" xmlns:wpg="http://schemas.microsoft.com/office/word/2010/wordprocessingGroup" xmlns:wpi="http://schemas.microsoft.com/office/word/2010/wordprocessingInk" xmlns:wne="http://schemas.microsoft.com/office/word/2006/wordml" xmlns:wps="http://schemas.microsoft.com/office/word/2010/wordprocessingShape" mc:Ignorable="w14 wp14">
   <w:footnote w:type="separator" w:id="-1">
     <w:p>
       <w:pPr>
@@ -20153,7 +20228,7 @@
 </file>
 
 <file path=word/header1.xml><?xml version="1.0" encoding="utf-8"?>
-<w:hdr xmlns:wpc="http://schemas.microsoft.com/office/word/2010/wordprocessingCanvas" xmlns:mo="http://schemas.microsoft.com/office/mac/office/2008/main" xmlns:mc="http://schemas.openxmlformats.org/markup-compatibility/2006" xmlns:mv="urn:schemas-microsoft-com:mac:vml" xmlns:o="urn:schemas-microsoft-com:office:office" xmlns:r="http://schemas.openxmlformats.org/officeDocument/2006/relationships" xmlns:m="http://schemas.openxmlformats.org/officeDocument/2006/math" xmlns:v="urn:schemas-microsoft-com:vml" xmlns:wp14="http://schemas.microsoft.com/office/word/2010/wordprocessingDrawing" xmlns:wp="http://schemas.openxmlformats.org/drawingml/2006/wordprocessingDrawing" xmlns:w10="urn:schemas-microsoft-com:office:word" xmlns:w="http://schemas.openxmlformats.org/wordprocessingml/2006/main" xmlns:w14="http://schemas.microsoft.com/office/word/2010/wordml" xmlns:wpg="http://schemas.microsoft.com/office/word/2010/wordprocessingGroup" xmlns:wpi="http://schemas.microsoft.com/office/word/2010/wordprocessingInk" xmlns:wne="http://schemas.microsoft.com/office/word/2006/wordml" xmlns:wps="http://schemas.microsoft.com/office/word/2010/wordprocessingShape" mc:Ignorable="w14 wp14">
+<w:hdr xmlns:wpc="http://schemas.microsoft.com/office/word/2010/wordprocessingCanvas" xmlns:mc="http://schemas.openxmlformats.org/markup-compatibility/2006" xmlns:o="urn:schemas-microsoft-com:office:office" xmlns:r="http://schemas.openxmlformats.org/officeDocument/2006/relationships" xmlns:m="http://schemas.openxmlformats.org/officeDocument/2006/math" xmlns:v="urn:schemas-microsoft-com:vml" xmlns:wp14="http://schemas.microsoft.com/office/word/2010/wordprocessingDrawing" xmlns:wp="http://schemas.openxmlformats.org/drawingml/2006/wordprocessingDrawing" xmlns:w10="urn:schemas-microsoft-com:office:word" xmlns:w="http://schemas.openxmlformats.org/wordprocessingml/2006/main" xmlns:w14="http://schemas.microsoft.com/office/word/2010/wordml" xmlns:wpg="http://schemas.microsoft.com/office/word/2010/wordprocessingGroup" xmlns:wpi="http://schemas.microsoft.com/office/word/2010/wordprocessingInk" xmlns:wne="http://schemas.microsoft.com/office/word/2006/wordml" xmlns:wps="http://schemas.microsoft.com/office/word/2010/wordprocessingShape" mc:Ignorable="w14 wp14">
   <w:p>
     <w:pPr>
       <w:pStyle w:val="Header"/>
@@ -20184,7 +20259,7 @@
       <w:rPr>
         <w:noProof/>
       </w:rPr>
-      <w:t>10</w:t>
+      <w:t>3</w:t>
     </w:r>
     <w:r>
       <w:rPr>
@@ -20203,7 +20278,7 @@
 </file>
 
 <file path=word/numbering.xml><?xml version="1.0" encoding="utf-8"?>
-<w:numbering xmlns:wpc="http://schemas.microsoft.com/office/word/2010/wordprocessingCanvas" xmlns:mo="http://schemas.microsoft.com/office/mac/office/2008/main" xmlns:mc="http://schemas.openxmlformats.org/markup-compatibility/2006" xmlns:mv="urn:schemas-microsoft-com:mac:vml" xmlns:o="urn:schemas-microsoft-com:office:office" xmlns:r="http://schemas.openxmlformats.org/officeDocument/2006/relationships" xmlns:m="http://schemas.openxmlformats.org/officeDocument/2006/math" xmlns:v="urn:schemas-microsoft-com:vml" xmlns:wp14="http://schemas.microsoft.com/office/word/2010/wordprocessingDrawing" xmlns:wp="http://schemas.openxmlformats.org/drawingml/2006/wordprocessingDrawing" xmlns:w10="urn:schemas-microsoft-com:office:word" xmlns:w="http://schemas.openxmlformats.org/wordprocessingml/2006/main" xmlns:w14="http://schemas.microsoft.com/office/word/2010/wordml" xmlns:wpg="http://schemas.microsoft.com/office/word/2010/wordprocessingGroup" xmlns:wpi="http://schemas.microsoft.com/office/word/2010/wordprocessingInk" xmlns:wne="http://schemas.microsoft.com/office/word/2006/wordml" xmlns:wps="http://schemas.microsoft.com/office/word/2010/wordprocessingShape" mc:Ignorable="w14 wp14">
+<w:numbering xmlns:wpc="http://schemas.microsoft.com/office/word/2010/wordprocessingCanvas" xmlns:mc="http://schemas.openxmlformats.org/markup-compatibility/2006" xmlns:o="urn:schemas-microsoft-com:office:office" xmlns:r="http://schemas.openxmlformats.org/officeDocument/2006/relationships" xmlns:m="http://schemas.openxmlformats.org/officeDocument/2006/math" xmlns:v="urn:schemas-microsoft-com:vml" xmlns:wp14="http://schemas.microsoft.com/office/word/2010/wordprocessingDrawing" xmlns:wp="http://schemas.openxmlformats.org/drawingml/2006/wordprocessingDrawing" xmlns:w10="urn:schemas-microsoft-com:office:word" xmlns:w="http://schemas.openxmlformats.org/wordprocessingml/2006/main" xmlns:w14="http://schemas.microsoft.com/office/word/2010/wordml" xmlns:wpg="http://schemas.microsoft.com/office/word/2010/wordprocessingGroup" xmlns:wpi="http://schemas.microsoft.com/office/word/2010/wordprocessingInk" xmlns:wne="http://schemas.microsoft.com/office/word/2006/wordml" xmlns:wps="http://schemas.microsoft.com/office/word/2010/wordprocessingShape" mc:Ignorable="w14 wp14">
   <w:abstractNum w:abstractNumId="0">
     <w:nsid w:val="0BED2E7A"/>
     <w:multiLevelType w:val="hybridMultilevel"/>
@@ -21687,7 +21762,7 @@
     </w:rPrDefault>
     <w:pPrDefault/>
   </w:docDefaults>
-  <w:latentStyles w:defLockedState="0" w:defUIPriority="99" w:defSemiHidden="1" w:defUnhideWhenUsed="1" w:defQFormat="0" w:count="276">
+  <w:latentStyles w:defLockedState="0" w:defUIPriority="99" w:defSemiHidden="1" w:defUnhideWhenUsed="1" w:defQFormat="0" w:count="267">
     <w:lsdException w:name="Normal" w:semiHidden="0" w:uiPriority="0" w:unhideWhenUsed="0" w:qFormat="1"/>
     <w:lsdException w:name="heading 1" w:semiHidden="0" w:uiPriority="9" w:unhideWhenUsed="0" w:qFormat="1"/>
     <w:lsdException w:name="heading 2" w:uiPriority="9" w:qFormat="1"/>
@@ -22085,7 +22160,7 @@
 </file>
 
 <file path=word/stylesWithEffects.xml><?xml version="1.0" encoding="utf-8"?>
-<w:styles xmlns:wpc="http://schemas.microsoft.com/office/word/2010/wordprocessingCanvas" xmlns:mo="http://schemas.microsoft.com/office/mac/office/2008/main" xmlns:mc="http://schemas.openxmlformats.org/markup-compatibility/2006" xmlns:mv="urn:schemas-microsoft-com:mac:vml" xmlns:o="urn:schemas-microsoft-com:office:office" xmlns:r="http://schemas.openxmlformats.org/officeDocument/2006/relationships" xmlns:m="http://schemas.openxmlformats.org/officeDocument/2006/math" xmlns:v="urn:schemas-microsoft-com:vml" xmlns:wp14="http://schemas.microsoft.com/office/word/2010/wordprocessingDrawing" xmlns:wp="http://schemas.openxmlformats.org/drawingml/2006/wordprocessingDrawing" xmlns:w10="urn:schemas-microsoft-com:office:word" xmlns:w="http://schemas.openxmlformats.org/wordprocessingml/2006/main" xmlns:w14="http://schemas.microsoft.com/office/word/2010/wordml" xmlns:wpg="http://schemas.microsoft.com/office/word/2010/wordprocessingGroup" xmlns:wpi="http://schemas.microsoft.com/office/word/2010/wordprocessingInk" xmlns:wne="http://schemas.microsoft.com/office/word/2006/wordml" xmlns:wps="http://schemas.microsoft.com/office/word/2010/wordprocessingShape" mc:Ignorable="w14 wp14">
+<w:styles xmlns:wpc="http://schemas.microsoft.com/office/word/2010/wordprocessingCanvas" xmlns:mc="http://schemas.openxmlformats.org/markup-compatibility/2006" xmlns:o="urn:schemas-microsoft-com:office:office" xmlns:r="http://schemas.openxmlformats.org/officeDocument/2006/relationships" xmlns:m="http://schemas.openxmlformats.org/officeDocument/2006/math" xmlns:v="urn:schemas-microsoft-com:vml" xmlns:wp14="http://schemas.microsoft.com/office/word/2010/wordprocessingDrawing" xmlns:wp="http://schemas.openxmlformats.org/drawingml/2006/wordprocessingDrawing" xmlns:w10="urn:schemas-microsoft-com:office:word" xmlns:w="http://schemas.openxmlformats.org/wordprocessingml/2006/main" xmlns:w14="http://schemas.microsoft.com/office/word/2010/wordml" xmlns:wpg="http://schemas.microsoft.com/office/word/2010/wordprocessingGroup" xmlns:wpi="http://schemas.microsoft.com/office/word/2010/wordprocessingInk" xmlns:wne="http://schemas.microsoft.com/office/word/2006/wordml" xmlns:wps="http://schemas.microsoft.com/office/word/2010/wordprocessingShape" mc:Ignorable="w14 wp14">
   <w:docDefaults>
     <w:rPrDefault>
       <w:rPr>
@@ -22095,7 +22170,7 @@
     </w:rPrDefault>
     <w:pPrDefault/>
   </w:docDefaults>
-  <w:latentStyles w:defLockedState="0" w:defUIPriority="99" w:defSemiHidden="1" w:defUnhideWhenUsed="1" w:defQFormat="0" w:count="276">
+  <w:latentStyles w:defLockedState="0" w:defUIPriority="99" w:defSemiHidden="1" w:defUnhideWhenUsed="1" w:defQFormat="0" w:count="267">
     <w:lsdException w:name="Normal" w:semiHidden="0" w:uiPriority="0" w:unhideWhenUsed="0" w:qFormat="1"/>
     <w:lsdException w:name="heading 1" w:semiHidden="0" w:uiPriority="9" w:unhideWhenUsed="0" w:qFormat="1"/>
     <w:lsdException w:name="heading 2" w:uiPriority="9" w:qFormat="1"/>
@@ -22780,7 +22855,7 @@
 </file>
 
 <file path=customXml/itemProps1.xml><?xml version="1.0" encoding="utf-8"?>
-<ds:datastoreItem xmlns:ds="http://schemas.openxmlformats.org/officeDocument/2006/customXml" ds:itemID="{364AB5CD-8A20-7D42-8439-BF023560FE46}">
+<ds:datastoreItem xmlns:ds="http://schemas.openxmlformats.org/officeDocument/2006/customXml" ds:itemID="{1C7603AB-D370-4754-87FF-33A8B1317515}">
   <ds:schemaRefs>
     <ds:schemaRef ds:uri="http://schemas.openxmlformats.org/officeDocument/2006/bibliography"/>
   </ds:schemaRefs>

</xml_diff>